<commit_message>
MàJ Template marges et pied de page
</commit_message>
<xml_diff>
--- a/Template.docx
+++ b/Template.docx
@@ -16,7 +16,23 @@
           <w:sz w:val="24"/>
           <w:szCs w:val="24"/>
         </w:rPr>
-        <w:t>${N°rue}</w:t>
+        <w:t>${</w:t>
+      </w:r>
+      <w:proofErr w:type="spellStart"/>
+      <w:r>
+        <w:rPr>
+          <w:sz w:val="24"/>
+          <w:szCs w:val="24"/>
+        </w:rPr>
+        <w:t>N°rue</w:t>
+      </w:r>
+      <w:proofErr w:type="spellEnd"/>
+      <w:r>
+        <w:rPr>
+          <w:sz w:val="24"/>
+          <w:szCs w:val="24"/>
+        </w:rPr>
+        <w:t>}</w:t>
       </w:r>
       <w:r>
         <w:rPr>
@@ -30,7 +46,23 @@
           <w:sz w:val="24"/>
           <w:szCs w:val="24"/>
         </w:rPr>
-        <w:t>${RueAvenue}</w:t>
+        <w:t>${</w:t>
+      </w:r>
+      <w:proofErr w:type="spellStart"/>
+      <w:r>
+        <w:rPr>
+          <w:sz w:val="24"/>
+          <w:szCs w:val="24"/>
+        </w:rPr>
+        <w:t>RueAvenue</w:t>
+      </w:r>
+      <w:proofErr w:type="spellEnd"/>
+      <w:r>
+        <w:rPr>
+          <w:sz w:val="24"/>
+          <w:szCs w:val="24"/>
+        </w:rPr>
+        <w:t>}</w:t>
       </w:r>
     </w:p>
     <w:p>
@@ -99,7 +131,23 @@
           <w:sz w:val="24"/>
           <w:szCs w:val="24"/>
         </w:rPr>
-        <w:t>${N°tel}</w:t>
+        <w:t>${</w:t>
+      </w:r>
+      <w:proofErr w:type="spellStart"/>
+      <w:r>
+        <w:rPr>
+          <w:sz w:val="24"/>
+          <w:szCs w:val="24"/>
+        </w:rPr>
+        <w:t>N°tel</w:t>
+      </w:r>
+      <w:proofErr w:type="spellEnd"/>
+      <w:r>
+        <w:rPr>
+          <w:sz w:val="24"/>
+          <w:szCs w:val="24"/>
+        </w:rPr>
+        <w:t>}</w:t>
       </w:r>
     </w:p>
     <w:p>
@@ -115,7 +163,23 @@
           <w:sz w:val="24"/>
           <w:szCs w:val="24"/>
         </w:rPr>
-        <w:t>${LienSite}</w:t>
+        <w:t>${</w:t>
+      </w:r>
+      <w:proofErr w:type="spellStart"/>
+      <w:r>
+        <w:rPr>
+          <w:sz w:val="24"/>
+          <w:szCs w:val="24"/>
+        </w:rPr>
+        <w:t>LienSite</w:t>
+      </w:r>
+      <w:proofErr w:type="spellEnd"/>
+      <w:r>
+        <w:rPr>
+          <w:sz w:val="24"/>
+          <w:szCs w:val="24"/>
+        </w:rPr>
+        <w:t>}</w:t>
       </w:r>
     </w:p>
     <w:p>
@@ -247,10 +311,14 @@
     <w:p>
       <w:pPr>
         <w:sectPr>
-          <w:headerReference w:type="default" r:id="rId8"/>
-          <w:footerReference w:type="default" r:id="rId9"/>
+          <w:headerReference w:type="even" r:id="rId8"/>
+          <w:headerReference w:type="default" r:id="rId9"/>
+          <w:footerReference w:type="even" r:id="rId10"/>
+          <w:footerReference w:type="default" r:id="rId11"/>
+          <w:headerReference w:type="first" r:id="rId12"/>
+          <w:footerReference w:type="first" r:id="rId13"/>
           <w:pgSz w:w="11906" w:h="16838"/>
-          <w:pgMar w:top="1418" w:right="1418" w:bottom="1418" w:left="1418" w:header="709" w:footer="709" w:gutter="0"/>
+          <w:pgMar w:top="720" w:right="720" w:bottom="720" w:left="720" w:header="709" w:footer="709" w:gutter="0"/>
           <w:cols w:space="708"/>
           <w:docGrid w:linePitch="360"/>
         </w:sectPr>
@@ -6861,7 +6929,23 @@
           <w:sz w:val="24"/>
           <w:szCs w:val="24"/>
         </w:rPr>
-        <w:t xml:space="preserve"> ${nomProjet}</w:t>
+        <w:t xml:space="preserve"> ${</w:t>
+      </w:r>
+      <w:proofErr w:type="spellStart"/>
+      <w:r>
+        <w:rPr>
+          <w:sz w:val="24"/>
+          <w:szCs w:val="24"/>
+        </w:rPr>
+        <w:t>nomProjet</w:t>
+      </w:r>
+      <w:proofErr w:type="spellEnd"/>
+      <w:r>
+        <w:rPr>
+          <w:sz w:val="24"/>
+          <w:szCs w:val="24"/>
+        </w:rPr>
+        <w:t>}</w:t>
       </w:r>
     </w:p>
     <w:p>
@@ -7096,7 +7180,23 @@
           <w:sz w:val="24"/>
           <w:szCs w:val="24"/>
         </w:rPr>
-        <w:t xml:space="preserve"> ${niveauConfidentialite}</w:t>
+        <w:t xml:space="preserve"> ${</w:t>
+      </w:r>
+      <w:proofErr w:type="spellStart"/>
+      <w:r>
+        <w:rPr>
+          <w:sz w:val="24"/>
+          <w:szCs w:val="24"/>
+        </w:rPr>
+        <w:t>niveauConfidentialite</w:t>
+      </w:r>
+      <w:proofErr w:type="spellEnd"/>
+      <w:r>
+        <w:rPr>
+          <w:sz w:val="24"/>
+          <w:szCs w:val="24"/>
+        </w:rPr>
+        <w:t>}</w:t>
       </w:r>
     </w:p>
     <w:p>
@@ -7152,7 +7252,8 @@
           <w:szCs w:val="24"/>
         </w:rPr>
         <w:sectPr>
-          <w:headerReference w:type="default" r:id="rId10"/>
+          <w:headerReference w:type="default" r:id="rId14"/>
+          <w:footerReference w:type="default" r:id="rId15"/>
           <w:pgSz w:w="11906" w:h="16838"/>
           <w:pgMar w:top="1559" w:right="1418" w:bottom="1418" w:left="1418" w:header="1469" w:footer="709" w:gutter="0"/>
           <w:cols w:space="708"/>
@@ -7294,7 +7395,15 @@
     </w:p>
     <w:p>
       <w:r>
-        <w:t>${h_raci}</w:t>
+        <w:t>${</w:t>
+      </w:r>
+      <w:proofErr w:type="spellStart"/>
+      <w:r>
+        <w:t>h_raci</w:t>
+      </w:r>
+      <w:proofErr w:type="spellEnd"/>
+      <w:r>
+        <w:t>}</w:t>
       </w:r>
     </w:p>
     <w:p>
@@ -7416,7 +7525,23 @@
           <w:sz w:val="24"/>
           <w:szCs w:val="24"/>
         </w:rPr>
-        <w:t>${j_valeur_metier}</w:t>
+        <w:t>${</w:t>
+      </w:r>
+      <w:proofErr w:type="spellStart"/>
+      <w:r>
+        <w:rPr>
+          <w:sz w:val="24"/>
+          <w:szCs w:val="24"/>
+        </w:rPr>
+        <w:t>j_valeur_metier</w:t>
+      </w:r>
+      <w:proofErr w:type="spellEnd"/>
+      <w:r>
+        <w:rPr>
+          <w:sz w:val="24"/>
+          <w:szCs w:val="24"/>
+        </w:rPr>
+        <w:t>}</w:t>
       </w:r>
     </w:p>
     <w:p>
@@ -7495,7 +7620,23 @@
           <w:sz w:val="24"/>
           <w:szCs w:val="24"/>
         </w:rPr>
-        <w:t>${k_bien_support}</w:t>
+        <w:t>${</w:t>
+      </w:r>
+      <w:proofErr w:type="spellStart"/>
+      <w:r>
+        <w:rPr>
+          <w:sz w:val="24"/>
+          <w:szCs w:val="24"/>
+        </w:rPr>
+        <w:t>k_bien_support</w:t>
+      </w:r>
+      <w:proofErr w:type="spellEnd"/>
+      <w:r>
+        <w:rPr>
+          <w:sz w:val="24"/>
+          <w:szCs w:val="24"/>
+        </w:rPr>
+        <w:t>}</w:t>
       </w:r>
     </w:p>
     <w:p>
@@ -7571,7 +7712,23 @@
           <w:sz w:val="24"/>
           <w:szCs w:val="24"/>
         </w:rPr>
-        <w:t>${i_mission}</w:t>
+        <w:t>${</w:t>
+      </w:r>
+      <w:proofErr w:type="spellStart"/>
+      <w:r>
+        <w:rPr>
+          <w:sz w:val="24"/>
+          <w:szCs w:val="24"/>
+        </w:rPr>
+        <w:t>i_mission</w:t>
+      </w:r>
+      <w:proofErr w:type="spellEnd"/>
+      <w:r>
+        <w:rPr>
+          <w:sz w:val="24"/>
+          <w:szCs w:val="24"/>
+        </w:rPr>
+        <w:t>}</w:t>
       </w:r>
     </w:p>
     <w:p>
@@ -7684,7 +7841,23 @@
           <w:sz w:val="24"/>
           <w:szCs w:val="24"/>
         </w:rPr>
-        <w:t>${da_echelle}</w:t>
+        <w:t>${</w:t>
+      </w:r>
+      <w:proofErr w:type="spellStart"/>
+      <w:r>
+        <w:rPr>
+          <w:sz w:val="24"/>
+          <w:szCs w:val="24"/>
+        </w:rPr>
+        <w:t>da_echelle</w:t>
+      </w:r>
+      <w:proofErr w:type="spellEnd"/>
+      <w:r>
+        <w:rPr>
+          <w:sz w:val="24"/>
+          <w:szCs w:val="24"/>
+        </w:rPr>
+        <w:t>}</w:t>
       </w:r>
     </w:p>
     <w:p>
@@ -7768,7 +7941,15 @@
       </w:pPr>
       <w:bookmarkStart w:id="28" w:name="_Toc72425057"/>
       <w:r>
-        <w:t>Détails des niveaux de l’échelle ${echelle_X}</w:t>
+        <w:t>Détails des niveaux de l’échelle ${</w:t>
+      </w:r>
+      <w:proofErr w:type="spellStart"/>
+      <w:r>
+        <w:t>echelle_X</w:t>
+      </w:r>
+      <w:proofErr w:type="spellEnd"/>
+      <w:r>
+        <w:t>}</w:t>
       </w:r>
       <w:bookmarkEnd w:id="28"/>
     </w:p>
@@ -7785,7 +7966,23 @@
           <w:sz w:val="24"/>
           <w:szCs w:val="24"/>
         </w:rPr>
-        <w:t>${da_niveau}</w:t>
+        <w:t>${</w:t>
+      </w:r>
+      <w:proofErr w:type="spellStart"/>
+      <w:r>
+        <w:rPr>
+          <w:sz w:val="24"/>
+          <w:szCs w:val="24"/>
+        </w:rPr>
+        <w:t>da_niveau</w:t>
+      </w:r>
+      <w:proofErr w:type="spellEnd"/>
+      <w:r>
+        <w:rPr>
+          <w:sz w:val="24"/>
+          <w:szCs w:val="24"/>
+        </w:rPr>
+        <w:t>}</w:t>
       </w:r>
     </w:p>
     <w:p>
@@ -7832,12 +8029,14 @@
         </w:rPr>
         <w:t>l'échelle ${</w:t>
       </w:r>
+      <w:proofErr w:type="spellStart"/>
       <w:r>
         <w:rPr>
           <w:color w:val="FF0000"/>
         </w:rPr>
         <w:t>echelle_X</w:t>
       </w:r>
+      <w:proofErr w:type="spellEnd"/>
       <w:r>
         <w:rPr>
           <w:color w:val="FF0000"/>
@@ -7879,7 +8078,15 @@
       </w:pPr>
       <w:bookmarkStart w:id="30" w:name="_Toc72425058"/>
       <w:r>
-        <w:t>Détails des niveaux de l’échelle ${echelle_Y}</w:t>
+        <w:t>Détails des niveaux de l’échelle ${</w:t>
+      </w:r>
+      <w:proofErr w:type="spellStart"/>
+      <w:r>
+        <w:t>echelle_Y</w:t>
+      </w:r>
+      <w:proofErr w:type="spellEnd"/>
+      <w:r>
+        <w:t>}</w:t>
       </w:r>
       <w:bookmarkEnd w:id="30"/>
     </w:p>
@@ -7938,12 +8145,14 @@
         </w:rPr>
         <w:t>l'échelle ${</w:t>
       </w:r>
+      <w:proofErr w:type="spellStart"/>
       <w:r>
         <w:rPr>
           <w:color w:val="FF0000"/>
         </w:rPr>
         <w:t>echelle_Y</w:t>
       </w:r>
+      <w:proofErr w:type="spellEnd"/>
       <w:r>
         <w:rPr>
           <w:color w:val="FF0000"/>
@@ -8014,7 +8223,23 @@
           <w:sz w:val="24"/>
           <w:szCs w:val="24"/>
         </w:rPr>
-        <w:t>${m_evenement_redoute}</w:t>
+        <w:t>${</w:t>
+      </w:r>
+      <w:proofErr w:type="spellStart"/>
+      <w:r>
+        <w:rPr>
+          <w:sz w:val="24"/>
+          <w:szCs w:val="24"/>
+        </w:rPr>
+        <w:t>m_evenement_redoute</w:t>
+      </w:r>
+      <w:proofErr w:type="spellEnd"/>
+      <w:r>
+        <w:rPr>
+          <w:sz w:val="24"/>
+          <w:szCs w:val="24"/>
+        </w:rPr>
+        <w:t>}</w:t>
       </w:r>
     </w:p>
     <w:p>
@@ -8115,7 +8340,23 @@
           <w:sz w:val="24"/>
           <w:szCs w:val="24"/>
         </w:rPr>
-        <w:t>${n_socle_de_securite}</w:t>
+        <w:t>${</w:t>
+      </w:r>
+      <w:proofErr w:type="spellStart"/>
+      <w:r>
+        <w:rPr>
+          <w:sz w:val="24"/>
+          <w:szCs w:val="24"/>
+        </w:rPr>
+        <w:t>n_socle_de_securite</w:t>
+      </w:r>
+      <w:proofErr w:type="spellEnd"/>
+      <w:r>
+        <w:rPr>
+          <w:sz w:val="24"/>
+          <w:szCs w:val="24"/>
+        </w:rPr>
+        <w:t>}</w:t>
       </w:r>
     </w:p>
     <w:p>
@@ -8199,7 +8440,23 @@
           <w:sz w:val="24"/>
           <w:szCs w:val="24"/>
         </w:rPr>
-        <w:t>${o_regle}</w:t>
+        <w:t>${</w:t>
+      </w:r>
+      <w:proofErr w:type="spellStart"/>
+      <w:r>
+        <w:rPr>
+          <w:sz w:val="24"/>
+          <w:szCs w:val="24"/>
+        </w:rPr>
+        <w:t>o_regle</w:t>
+      </w:r>
+      <w:proofErr w:type="spellEnd"/>
+      <w:r>
+        <w:rPr>
+          <w:sz w:val="24"/>
+          <w:szCs w:val="24"/>
+        </w:rPr>
+        <w:t>}</w:t>
       </w:r>
     </w:p>
     <w:p>
@@ -8684,7 +8941,7 @@
                     <pic:cNvPicPr/>
                   </pic:nvPicPr>
                   <pic:blipFill>
-                    <a:blip r:embed="rId15">
+                    <a:blip r:embed="rId20">
                       <a:extLst>
                         <a:ext uri="{28A0092B-C50C-407E-A947-70E740481C1C}">
                           <a14:useLocalDpi xmlns:a14="http://schemas.microsoft.com/office/drawing/2010/main" val="0"/>
@@ -9175,7 +9432,23 @@
           <w:sz w:val="24"/>
           <w:szCs w:val="24"/>
         </w:rPr>
-        <w:t>${t_chemin_d_attaque_strategique}</w:t>
+        <w:t>${</w:t>
+      </w:r>
+      <w:proofErr w:type="spellStart"/>
+      <w:r>
+        <w:rPr>
+          <w:sz w:val="24"/>
+          <w:szCs w:val="24"/>
+        </w:rPr>
+        <w:t>t_chemin_d_attaque_strategique</w:t>
+      </w:r>
+      <w:proofErr w:type="spellEnd"/>
+      <w:r>
+        <w:rPr>
+          <w:sz w:val="24"/>
+          <w:szCs w:val="24"/>
+        </w:rPr>
+        <w:t>}</w:t>
       </w:r>
     </w:p>
     <w:p>
@@ -9450,7 +9723,23 @@
           <w:sz w:val="24"/>
           <w:szCs w:val="24"/>
         </w:rPr>
-        <w:t>${mode_operatoire}</w:t>
+        <w:t>${</w:t>
+      </w:r>
+      <w:proofErr w:type="spellStart"/>
+      <w:r>
+        <w:rPr>
+          <w:sz w:val="24"/>
+          <w:szCs w:val="24"/>
+        </w:rPr>
+        <w:t>mode_operatoire</w:t>
+      </w:r>
+      <w:proofErr w:type="spellEnd"/>
+      <w:r>
+        <w:rPr>
+          <w:sz w:val="24"/>
+          <w:szCs w:val="24"/>
+        </w:rPr>
+        <w:t>}</w:t>
       </w:r>
     </w:p>
     <w:p>
@@ -9587,7 +9876,23 @@
           <w:sz w:val="24"/>
           <w:szCs w:val="24"/>
         </w:rPr>
-        <w:t>${u_scenario_operationnel}</w:t>
+        <w:t>${</w:t>
+      </w:r>
+      <w:proofErr w:type="spellStart"/>
+      <w:r>
+        <w:rPr>
+          <w:sz w:val="24"/>
+          <w:szCs w:val="24"/>
+        </w:rPr>
+        <w:t>u_scenario_operationnel</w:t>
+      </w:r>
+      <w:proofErr w:type="spellEnd"/>
+      <w:r>
+        <w:rPr>
+          <w:sz w:val="24"/>
+          <w:szCs w:val="24"/>
+        </w:rPr>
+        <w:t>}</w:t>
       </w:r>
     </w:p>
     <w:p>
@@ -9626,7 +9931,23 @@
           <w:sz w:val="24"/>
           <w:szCs w:val="24"/>
         </w:rPr>
-        <w:t>${eval_vrai}</w:t>
+        <w:t>${</w:t>
+      </w:r>
+      <w:proofErr w:type="spellStart"/>
+      <w:r>
+        <w:rPr>
+          <w:sz w:val="24"/>
+          <w:szCs w:val="24"/>
+        </w:rPr>
+        <w:t>eval_vrai</w:t>
+      </w:r>
+      <w:proofErr w:type="spellEnd"/>
+      <w:r>
+        <w:rPr>
+          <w:sz w:val="24"/>
+          <w:szCs w:val="24"/>
+        </w:rPr>
+        <w:t>}</w:t>
       </w:r>
     </w:p>
     <w:p>
@@ -9796,7 +10117,23 @@
           <w:sz w:val="24"/>
           <w:szCs w:val="24"/>
         </w:rPr>
-        <w:t>${za_traitement_de_securite}</w:t>
+        <w:t>${</w:t>
+      </w:r>
+      <w:proofErr w:type="spellStart"/>
+      <w:r>
+        <w:rPr>
+          <w:sz w:val="24"/>
+          <w:szCs w:val="24"/>
+        </w:rPr>
+        <w:t>za_traitement_de_securite</w:t>
+      </w:r>
+      <w:proofErr w:type="spellEnd"/>
+      <w:r>
+        <w:rPr>
+          <w:sz w:val="24"/>
+          <w:szCs w:val="24"/>
+        </w:rPr>
+        <w:t>}</w:t>
       </w:r>
     </w:p>
     <w:p>
@@ -9892,7 +10229,23 @@
           <w:sz w:val="24"/>
           <w:szCs w:val="24"/>
         </w:rPr>
-        <w:t>${last_table}</w:t>
+        <w:t>${</w:t>
+      </w:r>
+      <w:proofErr w:type="spellStart"/>
+      <w:r>
+        <w:rPr>
+          <w:sz w:val="24"/>
+          <w:szCs w:val="24"/>
+        </w:rPr>
+        <w:t>last_table</w:t>
+      </w:r>
+      <w:proofErr w:type="spellEnd"/>
+      <w:r>
+        <w:rPr>
+          <w:sz w:val="24"/>
+          <w:szCs w:val="24"/>
+        </w:rPr>
+        <w:t>}</w:t>
       </w:r>
     </w:p>
     <w:p>
@@ -9915,7 +10268,7 @@
       <w:pPr>
         <w:pStyle w:val="Titre1"/>
         <w:sectPr>
-          <w:headerReference w:type="default" r:id="rId16"/>
+          <w:headerReference w:type="default" r:id="rId21"/>
           <w:pgSz w:w="16838" w:h="11906" w:orient="landscape"/>
           <w:pgMar w:top="1418" w:right="1559" w:bottom="1418" w:left="1418" w:header="1471" w:footer="709" w:gutter="0"/>
           <w:cols w:space="708"/>
@@ -10011,11 +10364,21 @@
 
 <file path=word/footer1.xml><?xml version="1.0" encoding="utf-8"?>
 <w:ftr xmlns:wpc="http://schemas.microsoft.com/office/word/2010/wordprocessingCanvas" xmlns:cx="http://schemas.microsoft.com/office/drawing/2014/chartex" xmlns:cx1="http://schemas.microsoft.com/office/drawing/2015/9/8/chartex" xmlns:cx2="http://schemas.microsoft.com/office/drawing/2015/10/21/chartex" xmlns:cx3="http://schemas.microsoft.com/office/drawing/2016/5/9/chartex" xmlns:cx4="http://schemas.microsoft.com/office/drawing/2016/5/10/chartex" xmlns:cx5="http://schemas.microsoft.com/office/drawing/2016/5/11/chartex" xmlns:cx6="http://schemas.microsoft.com/office/drawing/2016/5/12/chartex" xmlns:cx7="http://schemas.microsoft.com/office/drawing/2016/5/13/chartex" xmlns:cx8="http://schemas.microsoft.com/office/drawing/2016/5/14/chartex" xmlns:mc="http://schemas.openxmlformats.org/markup-compatibility/2006" xmlns:aink="http://schemas.microsoft.com/office/drawing/2016/ink" xmlns:am3d="http://schemas.microsoft.com/office/drawing/2017/model3d" xmlns:o="urn:schemas-microsoft-com:office:office" xmlns:r="http://schemas.openxmlformats.org/officeDocument/2006/relationships" xmlns:m="http://schemas.openxmlformats.org/officeDocument/2006/math" xmlns:v="urn:schemas-microsoft-com:vml" xmlns:wp14="http://schemas.microsoft.com/office/word/2010/wordprocessingDrawing" xmlns:wp="http://schemas.openxmlformats.org/drawingml/2006/wordprocessingDrawing" xmlns:w10="urn:schemas-microsoft-com:office:word" xmlns:w="http://schemas.openxmlformats.org/wordprocessingml/2006/main" xmlns:w14="http://schemas.microsoft.com/office/word/2010/wordml" xmlns:w15="http://schemas.microsoft.com/office/word/2012/wordml" xmlns:w16cex="http://schemas.microsoft.com/office/word/2018/wordml/cex" xmlns:w16cid="http://schemas.microsoft.com/office/word/2016/wordml/cid" xmlns:w16="http://schemas.microsoft.com/office/word/2018/wordml" xmlns:w16sdtdh="http://schemas.microsoft.com/office/word/2020/wordml/sdtdatahash" xmlns:w16se="http://schemas.microsoft.com/office/word/2015/wordml/symex" xmlns:wpg="http://schemas.microsoft.com/office/word/2010/wordprocessingGroup" xmlns:wpi="http://schemas.microsoft.com/office/word/2010/wordprocessingInk" xmlns:wne="http://schemas.microsoft.com/office/word/2006/wordml" xmlns:wps="http://schemas.microsoft.com/office/word/2010/wordprocessingShape" mc:Ignorable="w14 w15 w16se w16cid w16 w16cex w16sdtdh wp14">
+  <w:p>
+    <w:pPr>
+      <w:pStyle w:val="Pieddepage"/>
+    </w:pPr>
+  </w:p>
+</w:ftr>
+</file>
+
+<file path=word/footer2.xml><?xml version="1.0" encoding="utf-8"?>
+<w:ftr xmlns:wpc="http://schemas.microsoft.com/office/word/2010/wordprocessingCanvas" xmlns:cx="http://schemas.microsoft.com/office/drawing/2014/chartex" xmlns:cx1="http://schemas.microsoft.com/office/drawing/2015/9/8/chartex" xmlns:cx2="http://schemas.microsoft.com/office/drawing/2015/10/21/chartex" xmlns:cx3="http://schemas.microsoft.com/office/drawing/2016/5/9/chartex" xmlns:cx4="http://schemas.microsoft.com/office/drawing/2016/5/10/chartex" xmlns:cx5="http://schemas.microsoft.com/office/drawing/2016/5/11/chartex" xmlns:cx6="http://schemas.microsoft.com/office/drawing/2016/5/12/chartex" xmlns:cx7="http://schemas.microsoft.com/office/drawing/2016/5/13/chartex" xmlns:cx8="http://schemas.microsoft.com/office/drawing/2016/5/14/chartex" xmlns:mc="http://schemas.openxmlformats.org/markup-compatibility/2006" xmlns:aink="http://schemas.microsoft.com/office/drawing/2016/ink" xmlns:am3d="http://schemas.microsoft.com/office/drawing/2017/model3d" xmlns:o="urn:schemas-microsoft-com:office:office" xmlns:r="http://schemas.openxmlformats.org/officeDocument/2006/relationships" xmlns:m="http://schemas.openxmlformats.org/officeDocument/2006/math" xmlns:v="urn:schemas-microsoft-com:vml" xmlns:wp14="http://schemas.microsoft.com/office/word/2010/wordprocessingDrawing" xmlns:wp="http://schemas.openxmlformats.org/drawingml/2006/wordprocessingDrawing" xmlns:w10="urn:schemas-microsoft-com:office:word" xmlns:w="http://schemas.openxmlformats.org/wordprocessingml/2006/main" xmlns:w14="http://schemas.microsoft.com/office/word/2010/wordml" xmlns:w15="http://schemas.microsoft.com/office/word/2012/wordml" xmlns:w16cex="http://schemas.microsoft.com/office/word/2018/wordml/cex" xmlns:w16cid="http://schemas.microsoft.com/office/word/2016/wordml/cid" xmlns:w16="http://schemas.microsoft.com/office/word/2018/wordml" xmlns:w16sdtdh="http://schemas.microsoft.com/office/word/2020/wordml/sdtdatahash" xmlns:w16se="http://schemas.microsoft.com/office/word/2015/wordml/symex" xmlns:wpg="http://schemas.microsoft.com/office/word/2010/wordprocessingGroup" xmlns:wpi="http://schemas.microsoft.com/office/word/2010/wordprocessingInk" xmlns:wne="http://schemas.microsoft.com/office/word/2006/wordml" xmlns:wps="http://schemas.microsoft.com/office/word/2010/wordprocessingShape" mc:Ignorable="w14 w15 w16se w16cid w16 w16cex w16sdtdh wp14">
   <w:tbl>
     <w:tblPr>
       <w:tblStyle w:val="Grilledutableau"/>
       <w:tblW w:w="10293" w:type="dxa"/>
-      <w:tblInd w:w="-5" w:type="dxa"/>
+      <w:tblInd w:w="2252" w:type="dxa"/>
       <w:tblLook w:val="04A0" w:firstRow="1" w:lastRow="0" w:firstColumn="1" w:lastColumn="0" w:noHBand="0" w:noVBand="1"/>
     </w:tblPr>
     <w:tblGrid>
@@ -10228,7 +10591,290 @@
           <wp:extent cx="350520" cy="365760"/>
           <wp:effectExtent l="0" t="0" r="0" b="0"/>
           <wp:wrapSquare wrapText="bothSides"/>
-          <wp:docPr id="11" name="Image 1"/>
+          <wp:docPr id="7" name="Image 1"/>
+          <wp:cNvGraphicFramePr/>
+          <a:graphic xmlns:a="http://schemas.openxmlformats.org/drawingml/2006/main">
+            <a:graphicData uri="http://schemas.openxmlformats.org/drawingml/2006/picture">
+              <pic:pic xmlns:pic="http://schemas.openxmlformats.org/drawingml/2006/picture">
+                <pic:nvPicPr>
+                  <pic:cNvPr id="0" name=""/>
+                  <pic:cNvPicPr/>
+                </pic:nvPicPr>
+                <pic:blipFill>
+                  <a:blip r:embed="rId1"/>
+                  <a:srcRect r="78214"/>
+                  <a:stretch>
+                    <a:fillRect/>
+                  </a:stretch>
+                </pic:blipFill>
+                <pic:spPr>
+                  <a:xfrm>
+                    <a:off x="0" y="0"/>
+                    <a:ext cx="350520" cy="365760"/>
+                  </a:xfrm>
+                  <a:prstGeom prst="rect">
+                    <a:avLst/>
+                  </a:prstGeom>
+                  <a:noFill/>
+                  <a:ln>
+                    <a:noFill/>
+                    <a:prstDash/>
+                  </a:ln>
+                </pic:spPr>
+              </pic:pic>
+            </a:graphicData>
+          </a:graphic>
+          <wp14:sizeRelH relativeFrom="margin">
+            <wp14:pctWidth>0</wp14:pctWidth>
+          </wp14:sizeRelH>
+          <wp14:sizeRelV relativeFrom="margin">
+            <wp14:pctHeight>0</wp14:pctHeight>
+          </wp14:sizeRelV>
+        </wp:anchor>
+      </w:drawing>
+    </w:r>
+  </w:p>
+  <w:p/>
+  <w:p>
+    <w:pPr>
+      <w:pStyle w:val="Pieddepage"/>
+    </w:pPr>
+  </w:p>
+</w:ftr>
+</file>
+
+<file path=word/footer3.xml><?xml version="1.0" encoding="utf-8"?>
+<w:ftr xmlns:wpc="http://schemas.microsoft.com/office/word/2010/wordprocessingCanvas" xmlns:cx="http://schemas.microsoft.com/office/drawing/2014/chartex" xmlns:cx1="http://schemas.microsoft.com/office/drawing/2015/9/8/chartex" xmlns:cx2="http://schemas.microsoft.com/office/drawing/2015/10/21/chartex" xmlns:cx3="http://schemas.microsoft.com/office/drawing/2016/5/9/chartex" xmlns:cx4="http://schemas.microsoft.com/office/drawing/2016/5/10/chartex" xmlns:cx5="http://schemas.microsoft.com/office/drawing/2016/5/11/chartex" xmlns:cx6="http://schemas.microsoft.com/office/drawing/2016/5/12/chartex" xmlns:cx7="http://schemas.microsoft.com/office/drawing/2016/5/13/chartex" xmlns:cx8="http://schemas.microsoft.com/office/drawing/2016/5/14/chartex" xmlns:mc="http://schemas.openxmlformats.org/markup-compatibility/2006" xmlns:aink="http://schemas.microsoft.com/office/drawing/2016/ink" xmlns:am3d="http://schemas.microsoft.com/office/drawing/2017/model3d" xmlns:o="urn:schemas-microsoft-com:office:office" xmlns:r="http://schemas.openxmlformats.org/officeDocument/2006/relationships" xmlns:m="http://schemas.openxmlformats.org/officeDocument/2006/math" xmlns:v="urn:schemas-microsoft-com:vml" xmlns:wp14="http://schemas.microsoft.com/office/word/2010/wordprocessingDrawing" xmlns:wp="http://schemas.openxmlformats.org/drawingml/2006/wordprocessingDrawing" xmlns:w10="urn:schemas-microsoft-com:office:word" xmlns:w="http://schemas.openxmlformats.org/wordprocessingml/2006/main" xmlns:w14="http://schemas.microsoft.com/office/word/2010/wordml" xmlns:w15="http://schemas.microsoft.com/office/word/2012/wordml" xmlns:w16cex="http://schemas.microsoft.com/office/word/2018/wordml/cex" xmlns:w16cid="http://schemas.microsoft.com/office/word/2016/wordml/cid" xmlns:w16="http://schemas.microsoft.com/office/word/2018/wordml" xmlns:w16sdtdh="http://schemas.microsoft.com/office/word/2020/wordml/sdtdatahash" xmlns:w16se="http://schemas.microsoft.com/office/word/2015/wordml/symex" xmlns:wpg="http://schemas.microsoft.com/office/word/2010/wordprocessingGroup" xmlns:wpi="http://schemas.microsoft.com/office/word/2010/wordprocessingInk" xmlns:wne="http://schemas.microsoft.com/office/word/2006/wordml" xmlns:wps="http://schemas.microsoft.com/office/word/2010/wordprocessingShape" mc:Ignorable="w14 w15 w16se w16cid w16 w16cex w16sdtdh wp14">
+  <w:p>
+    <w:pPr>
+      <w:pStyle w:val="Pieddepage"/>
+    </w:pPr>
+  </w:p>
+</w:ftr>
+</file>
+
+<file path=word/footer4.xml><?xml version="1.0" encoding="utf-8"?>
+<w:ftr xmlns:wpc="http://schemas.microsoft.com/office/word/2010/wordprocessingCanvas" xmlns:cx="http://schemas.microsoft.com/office/drawing/2014/chartex" xmlns:cx1="http://schemas.microsoft.com/office/drawing/2015/9/8/chartex" xmlns:cx2="http://schemas.microsoft.com/office/drawing/2015/10/21/chartex" xmlns:cx3="http://schemas.microsoft.com/office/drawing/2016/5/9/chartex" xmlns:cx4="http://schemas.microsoft.com/office/drawing/2016/5/10/chartex" xmlns:cx5="http://schemas.microsoft.com/office/drawing/2016/5/11/chartex" xmlns:cx6="http://schemas.microsoft.com/office/drawing/2016/5/12/chartex" xmlns:cx7="http://schemas.microsoft.com/office/drawing/2016/5/13/chartex" xmlns:cx8="http://schemas.microsoft.com/office/drawing/2016/5/14/chartex" xmlns:mc="http://schemas.openxmlformats.org/markup-compatibility/2006" xmlns:aink="http://schemas.microsoft.com/office/drawing/2016/ink" xmlns:am3d="http://schemas.microsoft.com/office/drawing/2017/model3d" xmlns:o="urn:schemas-microsoft-com:office:office" xmlns:r="http://schemas.openxmlformats.org/officeDocument/2006/relationships" xmlns:m="http://schemas.openxmlformats.org/officeDocument/2006/math" xmlns:v="urn:schemas-microsoft-com:vml" xmlns:wp14="http://schemas.microsoft.com/office/word/2010/wordprocessingDrawing" xmlns:wp="http://schemas.openxmlformats.org/drawingml/2006/wordprocessingDrawing" xmlns:w10="urn:schemas-microsoft-com:office:word" xmlns:w="http://schemas.openxmlformats.org/wordprocessingml/2006/main" xmlns:w14="http://schemas.microsoft.com/office/word/2010/wordml" xmlns:w15="http://schemas.microsoft.com/office/word/2012/wordml" xmlns:w16cex="http://schemas.microsoft.com/office/word/2018/wordml/cex" xmlns:w16cid="http://schemas.microsoft.com/office/word/2016/wordml/cid" xmlns:w16="http://schemas.microsoft.com/office/word/2018/wordml" xmlns:w16sdtdh="http://schemas.microsoft.com/office/word/2020/wordml/sdtdatahash" xmlns:w16se="http://schemas.microsoft.com/office/word/2015/wordml/symex" xmlns:wpg="http://schemas.microsoft.com/office/word/2010/wordprocessingGroup" xmlns:wpi="http://schemas.microsoft.com/office/word/2010/wordprocessingInk" xmlns:wne="http://schemas.microsoft.com/office/word/2006/wordml" xmlns:wps="http://schemas.microsoft.com/office/word/2010/wordprocessingShape" mc:Ignorable="w14 w15 w16se w16cid w16 w16cex w16sdtdh wp14">
+  <w:tbl>
+    <w:tblPr>
+      <w:tblStyle w:val="Grilledutableau"/>
+      <w:tblW w:w="10293" w:type="dxa"/>
+      <w:jc w:val="center"/>
+      <w:tblLook w:val="04A0" w:firstRow="1" w:lastRow="0" w:firstColumn="1" w:lastColumn="0" w:noHBand="0" w:noVBand="1"/>
+    </w:tblPr>
+    <w:tblGrid>
+      <w:gridCol w:w="1886"/>
+      <w:gridCol w:w="2650"/>
+      <w:gridCol w:w="4536"/>
+      <w:gridCol w:w="1221"/>
+    </w:tblGrid>
+    <w:tr>
+      <w:trPr>
+        <w:trHeight w:val="336"/>
+        <w:jc w:val="center"/>
+      </w:trPr>
+      <w:tc>
+        <w:tcPr>
+          <w:tcW w:w="1886" w:type="dxa"/>
+          <w:vMerge w:val="restart"/>
+        </w:tcPr>
+        <w:p>
+          <w:pPr>
+            <w:pStyle w:val="Pieddepage"/>
+            <w:jc w:val="center"/>
+            <w:rPr>
+              <w:sz w:val="6"/>
+              <w:szCs w:val="6"/>
+            </w:rPr>
+          </w:pPr>
+        </w:p>
+        <w:p>
+          <w:pPr>
+            <w:pStyle w:val="Pieddepage"/>
+            <w:jc w:val="center"/>
+          </w:pPr>
+          <w:r>
+            <w:t>CYB RM</w:t>
+          </w:r>
+        </w:p>
+      </w:tc>
+      <w:tc>
+        <w:tcPr>
+          <w:tcW w:w="2650" w:type="dxa"/>
+        </w:tcPr>
+        <w:p>
+          <w:pPr>
+            <w:pStyle w:val="Pieddepage"/>
+          </w:pPr>
+          <w:r>
+            <w:t>Référence du document</w:t>
+          </w:r>
+        </w:p>
+      </w:tc>
+      <w:tc>
+        <w:tcPr>
+          <w:tcW w:w="4536" w:type="dxa"/>
+        </w:tcPr>
+        <w:p>
+          <w:pPr>
+            <w:pStyle w:val="Pieddepage"/>
+            <w:tabs>
+              <w:tab w:val="clear" w:pos="4536"/>
+              <w:tab w:val="clear" w:pos="9072"/>
+              <w:tab w:val="right" w:pos="3612"/>
+            </w:tabs>
+          </w:pPr>
+          <w:r>
+            <w:t>Version</w:t>
+          </w:r>
+          <w:r>
+            <w:tab/>
+          </w:r>
+        </w:p>
+      </w:tc>
+      <w:tc>
+        <w:tcPr>
+          <w:tcW w:w="1221" w:type="dxa"/>
+          <w:vMerge w:val="restart"/>
+          <w:tcBorders>
+            <w:top w:val="nil"/>
+            <w:bottom w:val="nil"/>
+            <w:right w:val="nil"/>
+          </w:tcBorders>
+        </w:tcPr>
+        <w:p>
+          <w:pPr>
+            <w:pStyle w:val="Pieddepage"/>
+            <w:jc w:val="right"/>
+          </w:pPr>
+        </w:p>
+        <w:p>
+          <w:pPr>
+            <w:pStyle w:val="Pieddepage"/>
+            <w:jc w:val="right"/>
+          </w:pPr>
+          <w:r>
+            <w:fldChar w:fldCharType="begin"/>
+          </w:r>
+          <w:r>
+            <w:instrText xml:space="preserve"> PAGE   \* MERGEFORMAT </w:instrText>
+          </w:r>
+          <w:r>
+            <w:fldChar w:fldCharType="separate"/>
+          </w:r>
+          <w:r>
+            <w:t>1</w:t>
+          </w:r>
+          <w:r>
+            <w:fldChar w:fldCharType="end"/>
+          </w:r>
+          <w:r>
+            <w:t xml:space="preserve"> / </w:t>
+          </w:r>
+          <w:r>
+            <w:fldChar w:fldCharType="begin"/>
+          </w:r>
+          <w:r>
+            <w:instrText xml:space="preserve"> NUMPAGES  \# "0"  \* MERGEFORMAT </w:instrText>
+          </w:r>
+          <w:r>
+            <w:fldChar w:fldCharType="separate"/>
+          </w:r>
+          <w:r>
+            <w:t>2</w:t>
+          </w:r>
+          <w:r>
+            <w:fldChar w:fldCharType="end"/>
+          </w:r>
+        </w:p>
+      </w:tc>
+    </w:tr>
+    <w:tr>
+      <w:trPr>
+        <w:trHeight w:val="359"/>
+        <w:jc w:val="center"/>
+      </w:trPr>
+      <w:tc>
+        <w:tcPr>
+          <w:tcW w:w="1886" w:type="dxa"/>
+          <w:vMerge/>
+        </w:tcPr>
+        <w:p>
+          <w:pPr>
+            <w:pStyle w:val="Pieddepage"/>
+          </w:pPr>
+        </w:p>
+      </w:tc>
+      <w:tc>
+        <w:tcPr>
+          <w:tcW w:w="2650" w:type="dxa"/>
+        </w:tcPr>
+        <w:p>
+          <w:pPr>
+            <w:pStyle w:val="Pieddepage"/>
+          </w:pPr>
+          <w:r>
+            <w:t>${Référence document}</w:t>
+          </w:r>
+        </w:p>
+      </w:tc>
+      <w:tc>
+        <w:tcPr>
+          <w:tcW w:w="4536" w:type="dxa"/>
+        </w:tcPr>
+        <w:p>
+          <w:pPr>
+            <w:pStyle w:val="Pieddepage"/>
+          </w:pPr>
+          <w:r>
+            <w:t>${Version document}</w:t>
+          </w:r>
+        </w:p>
+      </w:tc>
+      <w:tc>
+        <w:tcPr>
+          <w:tcW w:w="1221" w:type="dxa"/>
+          <w:vMerge/>
+          <w:tcBorders>
+            <w:top w:val="nil"/>
+            <w:bottom w:val="nil"/>
+            <w:right w:val="nil"/>
+          </w:tcBorders>
+        </w:tcPr>
+        <w:p>
+          <w:pPr>
+            <w:pStyle w:val="Pieddepage"/>
+            <w:jc w:val="right"/>
+          </w:pPr>
+        </w:p>
+      </w:tc>
+    </w:tr>
+  </w:tbl>
+  <w:p>
+    <w:pPr>
+      <w:rPr>
+        <w:sz w:val="2"/>
+        <w:szCs w:val="2"/>
+      </w:rPr>
+    </w:pPr>
+    <w:r>
+      <w:rPr>
+        <w:noProof/>
+        <w:color w:val="1F3864" w:themeColor="accent1" w:themeShade="80"/>
+      </w:rPr>
+      <w:drawing>
+        <wp:anchor distT="0" distB="0" distL="114300" distR="114300" simplePos="0" relativeHeight="251675648" behindDoc="0" locked="0" layoutInCell="1" allowOverlap="1" wp14:anchorId="0F475CB5" wp14:editId="3FBC473F">
+          <wp:simplePos x="0" y="0"/>
+          <wp:positionH relativeFrom="column">
+            <wp:posOffset>-539762</wp:posOffset>
+          </wp:positionH>
+          <wp:positionV relativeFrom="paragraph">
+            <wp:posOffset>-228888</wp:posOffset>
+          </wp:positionV>
+          <wp:extent cx="350520" cy="365760"/>
+          <wp:effectExtent l="0" t="0" r="0" b="0"/>
+          <wp:wrapSquare wrapText="bothSides"/>
+          <wp:docPr id="8" name="Image 1"/>
           <wp:cNvGraphicFramePr/>
           <a:graphic xmlns:a="http://schemas.openxmlformats.org/drawingml/2006/main">
             <a:graphicData uri="http://schemas.openxmlformats.org/drawingml/2006/picture">
@@ -10306,6 +10952,16 @@
 </file>
 
 <file path=word/header1.xml><?xml version="1.0" encoding="utf-8"?>
+<w:hdr xmlns:wpc="http://schemas.microsoft.com/office/word/2010/wordprocessingCanvas" xmlns:cx="http://schemas.microsoft.com/office/drawing/2014/chartex" xmlns:cx1="http://schemas.microsoft.com/office/drawing/2015/9/8/chartex" xmlns:cx2="http://schemas.microsoft.com/office/drawing/2015/10/21/chartex" xmlns:cx3="http://schemas.microsoft.com/office/drawing/2016/5/9/chartex" xmlns:cx4="http://schemas.microsoft.com/office/drawing/2016/5/10/chartex" xmlns:cx5="http://schemas.microsoft.com/office/drawing/2016/5/11/chartex" xmlns:cx6="http://schemas.microsoft.com/office/drawing/2016/5/12/chartex" xmlns:cx7="http://schemas.microsoft.com/office/drawing/2016/5/13/chartex" xmlns:cx8="http://schemas.microsoft.com/office/drawing/2016/5/14/chartex" xmlns:mc="http://schemas.openxmlformats.org/markup-compatibility/2006" xmlns:aink="http://schemas.microsoft.com/office/drawing/2016/ink" xmlns:am3d="http://schemas.microsoft.com/office/drawing/2017/model3d" xmlns:o="urn:schemas-microsoft-com:office:office" xmlns:r="http://schemas.openxmlformats.org/officeDocument/2006/relationships" xmlns:m="http://schemas.openxmlformats.org/officeDocument/2006/math" xmlns:v="urn:schemas-microsoft-com:vml" xmlns:wp14="http://schemas.microsoft.com/office/word/2010/wordprocessingDrawing" xmlns:wp="http://schemas.openxmlformats.org/drawingml/2006/wordprocessingDrawing" xmlns:w10="urn:schemas-microsoft-com:office:word" xmlns:w="http://schemas.openxmlformats.org/wordprocessingml/2006/main" xmlns:w14="http://schemas.microsoft.com/office/word/2010/wordml" xmlns:w15="http://schemas.microsoft.com/office/word/2012/wordml" xmlns:w16cex="http://schemas.microsoft.com/office/word/2018/wordml/cex" xmlns:w16cid="http://schemas.microsoft.com/office/word/2016/wordml/cid" xmlns:w16="http://schemas.microsoft.com/office/word/2018/wordml" xmlns:w16sdtdh="http://schemas.microsoft.com/office/word/2020/wordml/sdtdatahash" xmlns:w16se="http://schemas.microsoft.com/office/word/2015/wordml/symex" xmlns:wpg="http://schemas.microsoft.com/office/word/2010/wordprocessingGroup" xmlns:wpi="http://schemas.microsoft.com/office/word/2010/wordprocessingInk" xmlns:wne="http://schemas.microsoft.com/office/word/2006/wordml" xmlns:wps="http://schemas.microsoft.com/office/word/2010/wordprocessingShape" mc:Ignorable="w14 w15 w16se w16cid w16 w16cex w16sdtdh wp14">
+  <w:p>
+    <w:pPr>
+      <w:pStyle w:val="En-tte"/>
+    </w:pPr>
+  </w:p>
+</w:hdr>
+</file>
+
+<file path=word/header2.xml><?xml version="1.0" encoding="utf-8"?>
 <w:hdr xmlns:wpc="http://schemas.microsoft.com/office/word/2010/wordprocessingCanvas" xmlns:cx="http://schemas.microsoft.com/office/drawing/2014/chartex" xmlns:cx1="http://schemas.microsoft.com/office/drawing/2015/9/8/chartex" xmlns:cx2="http://schemas.microsoft.com/office/drawing/2015/10/21/chartex" xmlns:cx3="http://schemas.microsoft.com/office/drawing/2016/5/9/chartex" xmlns:cx4="http://schemas.microsoft.com/office/drawing/2016/5/10/chartex" xmlns:cx5="http://schemas.microsoft.com/office/drawing/2016/5/11/chartex" xmlns:cx6="http://schemas.microsoft.com/office/drawing/2016/5/12/chartex" xmlns:cx7="http://schemas.microsoft.com/office/drawing/2016/5/13/chartex" xmlns:cx8="http://schemas.microsoft.com/office/drawing/2016/5/14/chartex" xmlns:mc="http://schemas.openxmlformats.org/markup-compatibility/2006" xmlns:aink="http://schemas.microsoft.com/office/drawing/2016/ink" xmlns:am3d="http://schemas.microsoft.com/office/drawing/2017/model3d" xmlns:o="urn:schemas-microsoft-com:office:office" xmlns:r="http://schemas.openxmlformats.org/officeDocument/2006/relationships" xmlns:m="http://schemas.openxmlformats.org/officeDocument/2006/math" xmlns:v="urn:schemas-microsoft-com:vml" xmlns:wp14="http://schemas.microsoft.com/office/word/2010/wordprocessingDrawing" xmlns:wp="http://schemas.openxmlformats.org/drawingml/2006/wordprocessingDrawing" xmlns:w10="urn:schemas-microsoft-com:office:word" xmlns:w="http://schemas.openxmlformats.org/wordprocessingml/2006/main" xmlns:w14="http://schemas.microsoft.com/office/word/2010/wordml" xmlns:w15="http://schemas.microsoft.com/office/word/2012/wordml" xmlns:w16cex="http://schemas.microsoft.com/office/word/2018/wordml/cex" xmlns:w16cid="http://schemas.microsoft.com/office/word/2016/wordml/cid" xmlns:w16="http://schemas.microsoft.com/office/word/2018/wordml" xmlns:w16sdtdh="http://schemas.microsoft.com/office/word/2020/wordml/sdtdatahash" xmlns:w16se="http://schemas.microsoft.com/office/word/2015/wordml/symex" xmlns:wpg="http://schemas.microsoft.com/office/word/2010/wordprocessingGroup" xmlns:wpi="http://schemas.microsoft.com/office/word/2010/wordprocessingInk" xmlns:wne="http://schemas.microsoft.com/office/word/2006/wordml" xmlns:wps="http://schemas.microsoft.com/office/word/2010/wordprocessingShape" mc:Ignorable="w14 w15 w16se w16cid w16 w16cex w16sdtdh wp14">
   <w:tbl>
     <w:tblPr>
@@ -10364,7 +11020,7 @@
           <wp:extent cx="395605" cy="471805"/>
           <wp:effectExtent l="0" t="0" r="4445" b="4445"/>
           <wp:wrapSquare wrapText="bothSides"/>
-          <wp:docPr id="10" name="Image 1"/>
+          <wp:docPr id="6" name="Image 1"/>
           <wp:cNvGraphicFramePr/>
           <a:graphic xmlns:a="http://schemas.openxmlformats.org/drawingml/2006/main">
             <a:graphicData uri="http://schemas.openxmlformats.org/drawingml/2006/picture">
@@ -10568,7 +11224,17 @@
 </w:hdr>
 </file>
 
-<file path=word/header2.xml><?xml version="1.0" encoding="utf-8"?>
+<file path=word/header3.xml><?xml version="1.0" encoding="utf-8"?>
+<w:hdr xmlns:wpc="http://schemas.microsoft.com/office/word/2010/wordprocessingCanvas" xmlns:cx="http://schemas.microsoft.com/office/drawing/2014/chartex" xmlns:cx1="http://schemas.microsoft.com/office/drawing/2015/9/8/chartex" xmlns:cx2="http://schemas.microsoft.com/office/drawing/2015/10/21/chartex" xmlns:cx3="http://schemas.microsoft.com/office/drawing/2016/5/9/chartex" xmlns:cx4="http://schemas.microsoft.com/office/drawing/2016/5/10/chartex" xmlns:cx5="http://schemas.microsoft.com/office/drawing/2016/5/11/chartex" xmlns:cx6="http://schemas.microsoft.com/office/drawing/2016/5/12/chartex" xmlns:cx7="http://schemas.microsoft.com/office/drawing/2016/5/13/chartex" xmlns:cx8="http://schemas.microsoft.com/office/drawing/2016/5/14/chartex" xmlns:mc="http://schemas.openxmlformats.org/markup-compatibility/2006" xmlns:aink="http://schemas.microsoft.com/office/drawing/2016/ink" xmlns:am3d="http://schemas.microsoft.com/office/drawing/2017/model3d" xmlns:o="urn:schemas-microsoft-com:office:office" xmlns:r="http://schemas.openxmlformats.org/officeDocument/2006/relationships" xmlns:m="http://schemas.openxmlformats.org/officeDocument/2006/math" xmlns:v="urn:schemas-microsoft-com:vml" xmlns:wp14="http://schemas.microsoft.com/office/word/2010/wordprocessingDrawing" xmlns:wp="http://schemas.openxmlformats.org/drawingml/2006/wordprocessingDrawing" xmlns:w10="urn:schemas-microsoft-com:office:word" xmlns:w="http://schemas.openxmlformats.org/wordprocessingml/2006/main" xmlns:w14="http://schemas.microsoft.com/office/word/2010/wordml" xmlns:w15="http://schemas.microsoft.com/office/word/2012/wordml" xmlns:w16cex="http://schemas.microsoft.com/office/word/2018/wordml/cex" xmlns:w16cid="http://schemas.microsoft.com/office/word/2016/wordml/cid" xmlns:w16="http://schemas.microsoft.com/office/word/2018/wordml" xmlns:w16sdtdh="http://schemas.microsoft.com/office/word/2020/wordml/sdtdatahash" xmlns:w16se="http://schemas.microsoft.com/office/word/2015/wordml/symex" xmlns:wpg="http://schemas.microsoft.com/office/word/2010/wordprocessingGroup" xmlns:wpi="http://schemas.microsoft.com/office/word/2010/wordprocessingInk" xmlns:wne="http://schemas.microsoft.com/office/word/2006/wordml" xmlns:wps="http://schemas.microsoft.com/office/word/2010/wordprocessingShape" mc:Ignorable="w14 w15 w16se w16cid w16 w16cex w16sdtdh wp14">
+  <w:p>
+    <w:pPr>
+      <w:pStyle w:val="En-tte"/>
+    </w:pPr>
+  </w:p>
+</w:hdr>
+</file>
+
+<file path=word/header4.xml><?xml version="1.0" encoding="utf-8"?>
 <w:hdr xmlns:wpc="http://schemas.microsoft.com/office/word/2010/wordprocessingCanvas" xmlns:cx="http://schemas.microsoft.com/office/drawing/2014/chartex" xmlns:cx1="http://schemas.microsoft.com/office/drawing/2015/9/8/chartex" xmlns:cx2="http://schemas.microsoft.com/office/drawing/2015/10/21/chartex" xmlns:cx3="http://schemas.microsoft.com/office/drawing/2016/5/9/chartex" xmlns:cx4="http://schemas.microsoft.com/office/drawing/2016/5/10/chartex" xmlns:cx5="http://schemas.microsoft.com/office/drawing/2016/5/11/chartex" xmlns:cx6="http://schemas.microsoft.com/office/drawing/2016/5/12/chartex" xmlns:cx7="http://schemas.microsoft.com/office/drawing/2016/5/13/chartex" xmlns:cx8="http://schemas.microsoft.com/office/drawing/2016/5/14/chartex" xmlns:mc="http://schemas.openxmlformats.org/markup-compatibility/2006" xmlns:aink="http://schemas.microsoft.com/office/drawing/2016/ink" xmlns:am3d="http://schemas.microsoft.com/office/drawing/2017/model3d" xmlns:o="urn:schemas-microsoft-com:office:office" xmlns:r="http://schemas.openxmlformats.org/officeDocument/2006/relationships" xmlns:m="http://schemas.openxmlformats.org/officeDocument/2006/math" xmlns:v="urn:schemas-microsoft-com:vml" xmlns:wp14="http://schemas.microsoft.com/office/word/2010/wordprocessingDrawing" xmlns:wp="http://schemas.openxmlformats.org/drawingml/2006/wordprocessingDrawing" xmlns:w10="urn:schemas-microsoft-com:office:word" xmlns:w="http://schemas.openxmlformats.org/wordprocessingml/2006/main" xmlns:w14="http://schemas.microsoft.com/office/word/2010/wordml" xmlns:w15="http://schemas.microsoft.com/office/word/2012/wordml" xmlns:w16cex="http://schemas.microsoft.com/office/word/2018/wordml/cex" xmlns:w16cid="http://schemas.microsoft.com/office/word/2016/wordml/cid" xmlns:w16="http://schemas.microsoft.com/office/word/2018/wordml" xmlns:w16sdtdh="http://schemas.microsoft.com/office/word/2020/wordml/sdtdatahash" xmlns:w16se="http://schemas.microsoft.com/office/word/2015/wordml/symex" xmlns:wpg="http://schemas.microsoft.com/office/word/2010/wordprocessingGroup" xmlns:wpi="http://schemas.microsoft.com/office/word/2010/wordprocessingInk" xmlns:wne="http://schemas.microsoft.com/office/word/2006/wordml" xmlns:wps="http://schemas.microsoft.com/office/word/2010/wordprocessingShape" mc:Ignorable="w14 w15 w16se w16cid w16 w16cex w16sdtdh wp14">
   <w:p>
     <w:pPr>
@@ -10796,7 +11462,7 @@
 </w:hdr>
 </file>
 
-<file path=word/header3.xml><?xml version="1.0" encoding="utf-8"?>
+<file path=word/header5.xml><?xml version="1.0" encoding="utf-8"?>
 <w:hdr xmlns:wpc="http://schemas.microsoft.com/office/word/2010/wordprocessingCanvas" xmlns:cx="http://schemas.microsoft.com/office/drawing/2014/chartex" xmlns:cx1="http://schemas.microsoft.com/office/drawing/2015/9/8/chartex" xmlns:cx2="http://schemas.microsoft.com/office/drawing/2015/10/21/chartex" xmlns:cx3="http://schemas.microsoft.com/office/drawing/2016/5/9/chartex" xmlns:cx4="http://schemas.microsoft.com/office/drawing/2016/5/10/chartex" xmlns:cx5="http://schemas.microsoft.com/office/drawing/2016/5/11/chartex" xmlns:cx6="http://schemas.microsoft.com/office/drawing/2016/5/12/chartex" xmlns:cx7="http://schemas.microsoft.com/office/drawing/2016/5/13/chartex" xmlns:cx8="http://schemas.microsoft.com/office/drawing/2016/5/14/chartex" xmlns:mc="http://schemas.openxmlformats.org/markup-compatibility/2006" xmlns:aink="http://schemas.microsoft.com/office/drawing/2016/ink" xmlns:am3d="http://schemas.microsoft.com/office/drawing/2017/model3d" xmlns:o="urn:schemas-microsoft-com:office:office" xmlns:r="http://schemas.openxmlformats.org/officeDocument/2006/relationships" xmlns:m="http://schemas.openxmlformats.org/officeDocument/2006/math" xmlns:v="urn:schemas-microsoft-com:vml" xmlns:wp14="http://schemas.microsoft.com/office/word/2010/wordprocessingDrawing" xmlns:wp="http://schemas.openxmlformats.org/drawingml/2006/wordprocessingDrawing" xmlns:w10="urn:schemas-microsoft-com:office:word" xmlns:w="http://schemas.openxmlformats.org/wordprocessingml/2006/main" xmlns:w14="http://schemas.microsoft.com/office/word/2010/wordml" xmlns:w15="http://schemas.microsoft.com/office/word/2012/wordml" xmlns:w16cex="http://schemas.microsoft.com/office/word/2018/wordml/cex" xmlns:w16cid="http://schemas.microsoft.com/office/word/2016/wordml/cid" xmlns:w16="http://schemas.microsoft.com/office/word/2018/wordml" xmlns:w16sdtdh="http://schemas.microsoft.com/office/word/2020/wordml/sdtdatahash" xmlns:w16se="http://schemas.microsoft.com/office/word/2015/wordml/symex" xmlns:wpg="http://schemas.microsoft.com/office/word/2010/wordprocessingGroup" xmlns:wpi="http://schemas.microsoft.com/office/word/2010/wordprocessingInk" xmlns:wne="http://schemas.microsoft.com/office/word/2006/wordml" xmlns:wps="http://schemas.microsoft.com/office/word/2010/wordprocessingShape" mc:Ignorable="w14 w15 w16se w16cid w16 w16cex w16sdtdh wp14">
   <w:p>
     <w:pPr>
@@ -10810,16 +11476,16 @@
       <mc:AlternateContent>
         <mc:Choice Requires="wps">
           <w:drawing>
-            <wp:anchor distT="0" distB="0" distL="118745" distR="118745" simplePos="0" relativeHeight="251672576" behindDoc="1" locked="0" layoutInCell="1" allowOverlap="0" wp14:anchorId="73E67C97" wp14:editId="6C46A8DC">
+            <wp:anchor distT="0" distB="0" distL="118745" distR="118745" simplePos="0" relativeHeight="251672576" behindDoc="1" locked="0" layoutInCell="1" allowOverlap="0" wp14:anchorId="73E67C97" wp14:editId="5E2666A9">
               <wp:simplePos x="0" y="0"/>
               <wp:positionH relativeFrom="margin">
-                <wp:align>right</wp:align>
+                <wp:posOffset>233045</wp:posOffset>
               </wp:positionH>
               <wp:positionV relativeFrom="page">
-                <wp:posOffset>402590</wp:posOffset>
+                <wp:posOffset>400050</wp:posOffset>
               </wp:positionV>
-              <wp:extent cx="8566150" cy="434975"/>
-              <wp:effectExtent l="0" t="0" r="6350" b="3175"/>
+              <wp:extent cx="8667750" cy="434975"/>
+              <wp:effectExtent l="0" t="0" r="0" b="3175"/>
               <wp:wrapSquare wrapText="bothSides"/>
               <wp:docPr id="1" name="Rectangle 1"/>
               <wp:cNvGraphicFramePr/>
@@ -10830,7 +11496,7 @@
                     <wps:spPr>
                       <a:xfrm>
                         <a:off x="0" y="0"/>
-                        <a:ext cx="8566150" cy="434975"/>
+                        <a:ext cx="8667750" cy="434975"/>
                       </a:xfrm>
                       <a:prstGeom prst="rect">
                         <a:avLst/>
@@ -10916,7 +11582,7 @@
         </mc:Choice>
         <mc:Fallback>
           <w:pict>
-            <v:rect w14:anchorId="73E67C97" id="Rectangle 1" o:spid="_x0000_s1028" style="position:absolute;left:0;text-align:left;margin-left:623.3pt;margin-top:31.7pt;width:674.5pt;height:34.25pt;z-index:-251643904;visibility:visible;mso-wrap-style:square;mso-width-percent:0;mso-height-percent:0;mso-wrap-distance-left:9.35pt;mso-wrap-distance-top:0;mso-wrap-distance-right:9.35pt;mso-wrap-distance-bottom:0;mso-position-horizontal:right;mso-position-horizontal-relative:margin;mso-position-vertical:absolute;mso-position-vertical-relative:page;mso-width-percent:0;mso-height-percent:0;mso-width-relative:margin;mso-height-relative:page;v-text-anchor:middle" o:gfxdata="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" o:allowoverlap="f" fillcolor="#4472c4 [3204]" stroked="f" strokeweight="1pt">
+            <v:rect w14:anchorId="73E67C97" id="Rectangle 1" o:spid="_x0000_s1028" style="position:absolute;left:0;text-align:left;margin-left:18.35pt;margin-top:31.5pt;width:682.5pt;height:34.25pt;z-index:-251643904;visibility:visible;mso-wrap-style:square;mso-width-percent:0;mso-height-percent:0;mso-wrap-distance-left:9.35pt;mso-wrap-distance-top:0;mso-wrap-distance-right:9.35pt;mso-wrap-distance-bottom:0;mso-position-horizontal:absolute;mso-position-horizontal-relative:margin;mso-position-vertical:absolute;mso-position-vertical-relative:page;mso-width-percent:0;mso-height-percent:0;mso-width-relative:margin;mso-height-relative:page;v-text-anchor:middle" o:gfxdata="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" o:allowoverlap="f" fillcolor="#4472c4 [3204]" stroked="f" strokeweight="1pt">
               <v:textbox>
                 <w:txbxContent>
                   <w:sdt>

</xml_diff>